<commit_message>
Removed erros and consolidated programs
</commit_message>
<xml_diff>
--- a/LesionPlot_Manual.docx
+++ b/LesionPlot_Manual.docx
@@ -22,33 +22,126 @@
     <w:p>
       <w:pPr>
         <w:rPr>
-          <w:b/>
+          <w:i/>
+          <w:sz w:val="18"/>
         </w:rPr>
       </w:pPr>
+      <w:r>
+        <w:rPr>
+          <w:i/>
+          <w:sz w:val="18"/>
+        </w:rPr>
+        <w:t>Written b</w:t>
+      </w:r>
+      <w:r>
+        <w:rPr>
+          <w:i/>
+          <w:sz w:val="18"/>
+        </w:rPr>
+        <w:t>y ARMAGHAN BEHLUM</w:t>
+      </w:r>
+      <w:r>
+        <w:rPr>
+          <w:i/>
+          <w:sz w:val="18"/>
+        </w:rPr>
+        <w:t xml:space="preserve"> – behlum@college.harvard.edu</w:t>
+      </w:r>
+    </w:p>
+    <w:p>
+      <w:pPr>
+        <w:rPr>
+          <w:b/>
+        </w:rPr>
+      </w:pPr>
+      <w:r>
+        <w:rPr>
+          <w:b/>
+        </w:rPr>
+        <w:t>I</w:t>
+      </w:r>
+      <w:r>
+        <w:rPr>
+          <w:b/>
+        </w:rPr>
+        <w:t>NTRODUCTION - PREPARATION</w:t>
+      </w:r>
+    </w:p>
+    <w:p>
+      <w:r>
+        <w:t>This program is a M</w:t>
+      </w:r>
+      <w:r>
+        <w:t xml:space="preserve">atlab file that can be run to import and analyze brain sections. Before using it, </w:t>
+      </w:r>
+      <w:r>
+        <w:t xml:space="preserve">prepare your slides to optimize performance. </w:t>
+      </w:r>
+      <w:r>
+        <w:t xml:space="preserve">If you use the VSI </w:t>
+      </w:r>
+      <w:r>
+        <w:t xml:space="preserve">scanner </w:t>
+      </w:r>
+      <w:r>
+        <w:t xml:space="preserve">at HMS, it will scan the images sideways and in a format Matlab cannot open. The way to work around this is to convert the image into a TIF formatted image, but the whole slide is too large to fit into </w:t>
+      </w:r>
+      <w:r>
+        <w:t>this standard. C</w:t>
+      </w:r>
+      <w:r>
+        <w:t xml:space="preserve">rop the image so that each sample has its own image, rotate that image 270 degrees, and then save this as both a new VSI image and a TIF image. </w:t>
+      </w:r>
+      <w:r>
+        <w:t xml:space="preserve">The TIF image will be accessible to Matlab and most other programs. </w:t>
+      </w:r>
+      <w:r>
+        <w:t>Make sure to also save</w:t>
+      </w:r>
+      <w:r>
+        <w:t xml:space="preserve"> </w:t>
+      </w:r>
+      <w:r>
+        <w:t>the image in the</w:t>
+      </w:r>
+      <w:r>
+        <w:t xml:space="preserve"> VSI</w:t>
+      </w:r>
+      <w:r>
+        <w:t xml:space="preserve"> format</w:t>
+      </w:r>
+      <w:r>
+        <w:t xml:space="preserve"> so that</w:t>
+      </w:r>
+      <w:r>
+        <w:t xml:space="preserve"> unique VSI</w:t>
+      </w:r>
+      <w:r>
+        <w:t xml:space="preserve"> </w:t>
+      </w:r>
+      <w:r>
+        <w:t>properties such as calibration remain accessible and if any resolution loss in the conversion to TIF creates questions about th</w:t>
+      </w:r>
       <w:bookmarkStart w:id="0" w:name="_GoBack"/>
       <w:bookmarkEnd w:id="0"/>
       <w:r>
-        <w:rPr>
-          <w:b/>
-        </w:rPr>
-        <w:t>I</w:t>
-      </w:r>
-      <w:r>
-        <w:rPr>
-          <w:b/>
-        </w:rPr>
-        <w:t>NTRODUCTION - PREPARATION</w:t>
-      </w:r>
-    </w:p>
-    <w:p>
-      <w:r>
-        <w:t>This program is a M</w:t>
-      </w:r>
-      <w:r>
-        <w:t xml:space="preserve">atlab file that can be run to import and analyze brain sections. Before using it, </w:t>
-      </w:r>
-      <w:r>
-        <w:t>prepare your slides to optimize performance. Name all the slides with a “_</w:t>
+        <w:t xml:space="preserve">e image, the original VSI is at hand to resolve them. </w:t>
+      </w:r>
+      <w:r>
+        <w:t xml:space="preserve">NOTE: There should not be any resolution loss unless </w:t>
+      </w:r>
+      <w:proofErr w:type="spellStart"/>
+      <w:r>
+        <w:t>LabScale</w:t>
+      </w:r>
+      <w:proofErr w:type="spellEnd"/>
+      <w:r>
+        <w:t xml:space="preserve"> was used to reduce resolution, but this is a precautionary measure. </w:t>
+      </w:r>
+    </w:p>
+    <w:p>
+      <w:r>
+        <w:t>Name all the slides with a “_</w:t>
       </w:r>
       <w:proofErr w:type="spellStart"/>
       <w:r>
@@ -61,7 +154,19 @@
       </w:r>
       <w:proofErr w:type="gramEnd"/>
       <w:r>
-        <w:t>calibration in microns/pixel)” in their name. So if working with Kentucky 30 which was scanned with a calibration of 687 nm/pixel, then name it “Kentucky 30_cal_0.687.tif” so that the program can adjust calibration as it needs. This calibration can also be changed in</w:t>
+        <w:t xml:space="preserve">calibration in microns/pixel)” in their name. </w:t>
+      </w:r>
+      <w:r>
+        <w:t xml:space="preserve">For example, if </w:t>
+      </w:r>
+      <w:r>
+        <w:t>working with Kentucky 30 which was scanned with a calibration of 687 nm/pixel, then</w:t>
+      </w:r>
+      <w:r>
+        <w:t xml:space="preserve"> the name is</w:t>
+      </w:r>
+      <w:r>
+        <w:t xml:space="preserve"> “Kentucky 30_cal_0.687.tif” so that the program can adjust calibration as it needs. This calibration can also be changed in</w:t>
       </w:r>
       <w:r>
         <w:t xml:space="preserve"> the GUI and will not change unless updated or a slide is put in with a “_cal_number” ending. </w:t>
@@ -251,7 +356,11 @@
         <w:t>es. The update box</w:t>
       </w:r>
       <w:r>
-        <w:t xml:space="preserve"> will show the number of objects that were found, the name of the imported file, when modes are changed, and during appending it will show some of the data and which row it is saved in.</w:t>
+        <w:t xml:space="preserve"> will show the number of objects that were found, the name of the imported file, </w:t>
+      </w:r>
+      <w:r>
+        <w:lastRenderedPageBreak/>
+        <w:t>when modes are changed, and during appending it will show some of the data and which row it is saved in.</w:t>
       </w:r>
       <w:r>
         <w:t xml:space="preserve"> </w:t>
@@ -352,15 +461,14 @@
         <w:rPr>
           <w:noProof/>
         </w:rPr>
-        <w:lastRenderedPageBreak/>
         <w:drawing>
           <wp:anchor distT="0" distB="0" distL="114300" distR="114300" simplePos="0" relativeHeight="251660288" behindDoc="1" locked="0" layoutInCell="1" allowOverlap="1" wp14:anchorId="042E8EB4" wp14:editId="09253708">
             <wp:simplePos x="0" y="0"/>
             <wp:positionH relativeFrom="column">
-              <wp:posOffset>4923155</wp:posOffset>
+              <wp:posOffset>4773295</wp:posOffset>
             </wp:positionH>
             <wp:positionV relativeFrom="paragraph">
-              <wp:posOffset>-122555</wp:posOffset>
+              <wp:posOffset>610870</wp:posOffset>
             </wp:positionV>
             <wp:extent cx="1637030" cy="1562100"/>
             <wp:effectExtent l="0" t="0" r="1270" b="0"/>
@@ -471,10 +579,10 @@
           <wp:anchor distT="0" distB="0" distL="114300" distR="114300" simplePos="0" relativeHeight="251661312" behindDoc="1" locked="0" layoutInCell="1" allowOverlap="1" wp14:anchorId="0E692F0E" wp14:editId="743ED43F">
             <wp:simplePos x="0" y="0"/>
             <wp:positionH relativeFrom="column">
-              <wp:posOffset>3240405</wp:posOffset>
+              <wp:posOffset>3121025</wp:posOffset>
             </wp:positionH>
             <wp:positionV relativeFrom="paragraph">
-              <wp:posOffset>55880</wp:posOffset>
+              <wp:posOffset>722630</wp:posOffset>
             </wp:positionV>
             <wp:extent cx="3338830" cy="2409825"/>
             <wp:effectExtent l="0" t="0" r="0" b="9525"/>
@@ -634,62 +742,11 @@
         </w:drawing>
       </w:r>
       <w:r>
-        <w:t xml:space="preserve">Sometimes the loaded might contain extraneous objects that need to be removed or there is only a part of the image that needs to be focused on. The “Crop” tool exists to help. Select it and draw a box around the desired object like in the image to the right and then double click within the box. The image should then be resized. </w:t>
-      </w:r>
-    </w:p>
-    <w:p>
-      <w:proofErr w:type="spellStart"/>
-      <w:r>
-        <w:t>Downsampling</w:t>
-      </w:r>
-      <w:proofErr w:type="spellEnd"/>
-      <w:r>
-        <w:t xml:space="preserve"> should on</w:t>
-      </w:r>
-      <w:r>
-        <w:t xml:space="preserve">ly be used if an image is too large and slowing down the program. It can resize the image like LabScale, though the user can control the rate. The default is set to 0.1. There is no way to undo a </w:t>
-      </w:r>
-      <w:proofErr w:type="spellStart"/>
-      <w:r>
-        <w:t>downsample</w:t>
-      </w:r>
-      <w:proofErr w:type="spellEnd"/>
-      <w:r>
-        <w:t xml:space="preserve">, so the image will have to be imported and edited again if it is </w:t>
-      </w:r>
-      <w:proofErr w:type="spellStart"/>
-      <w:r>
-        <w:t>downsampled</w:t>
-      </w:r>
-      <w:proofErr w:type="spellEnd"/>
-      <w:r>
-        <w:t xml:space="preserve"> incorrectly. </w:t>
-      </w:r>
-    </w:p>
-    <w:p>
-      <w:r>
-        <w:t xml:space="preserve">The program works by setting a threshold in the image to recognize the background and object as separate and usually 0.8 works. However, some slides can be fainter. Adjust the value next to “See BW Image” to create a more accurate boundary and use </w:t>
-      </w:r>
-      <w:r>
-        <w:t xml:space="preserve">the black/white image </w:t>
-      </w:r>
-      <w:r>
-        <w:t xml:space="preserve">to check the object recognition before proceeding. If the image is fainter than usual, increase the threshold to about 0.83. </w:t>
-      </w:r>
-    </w:p>
-    <w:p>
-      <w:r>
-        <w:rPr>
-          <w:b/>
-        </w:rPr>
+        <w:t xml:space="preserve">Sometimes the loaded might contain extraneous objects that need to be removed or there is only a part of the image that needs to be focused on. The “Crop” tool exists to help. Select it and draw a box </w:t>
+      </w:r>
+      <w:r>
         <w:lastRenderedPageBreak/>
-        <w:t xml:space="preserve"> </w:t>
-      </w:r>
-      <w:r>
-        <w:rPr>
-          <w:b/>
-        </w:rPr>
-        <w:t>DATA ANALYSIS</w:t>
+        <w:t xml:space="preserve">around the desired object like in the image to the right and then double click within the box. The image should then be resized. </w:t>
       </w:r>
     </w:p>
     <w:p>
@@ -698,13 +755,13 @@
           <w:noProof/>
         </w:rPr>
         <w:drawing>
-          <wp:anchor distT="0" distB="0" distL="114300" distR="114300" simplePos="0" relativeHeight="251663360" behindDoc="1" locked="0" layoutInCell="1" allowOverlap="1" wp14:anchorId="61F88FE4" wp14:editId="17B4F978">
+          <wp:anchor distT="0" distB="0" distL="114300" distR="114300" simplePos="0" relativeHeight="251663360" behindDoc="1" locked="0" layoutInCell="1" allowOverlap="1" wp14:anchorId="7A63DEC0" wp14:editId="64656428">
             <wp:simplePos x="0" y="0"/>
             <wp:positionH relativeFrom="column">
-              <wp:posOffset>4429125</wp:posOffset>
+              <wp:posOffset>4314825</wp:posOffset>
             </wp:positionH>
             <wp:positionV relativeFrom="paragraph">
-              <wp:posOffset>76200</wp:posOffset>
+              <wp:posOffset>3175</wp:posOffset>
             </wp:positionV>
             <wp:extent cx="1952625" cy="2219325"/>
             <wp:effectExtent l="0" t="0" r="9525" b="9525"/>
@@ -761,24 +818,43 @@
           </wp:anchor>
         </w:drawing>
       </w:r>
-      <w:r>
-        <w:t>The next portion should not be executed before the previous parts. Generating boundaries and then cropping ruins the scales, though import can be used for a fresh start.</w:t>
-      </w:r>
-    </w:p>
-    <w:p>
-      <w:r>
-        <w:t xml:space="preserve">Click “Boundaries” to draw bounds on objects in the image. The program uses the color value threshold to find objects, but it also picks up small and unnecessary objects on the slide to draw boundaries around.  The 9000 represents a threshold for the size of the objects and it is not something that will be affected by cropping. It should be changed if the object has been </w:t>
-      </w:r>
       <w:proofErr w:type="spellStart"/>
       <w:r>
+        <w:t>Downsampling</w:t>
+      </w:r>
+      <w:proofErr w:type="spellEnd"/>
+      <w:r>
+        <w:t xml:space="preserve"> should on</w:t>
+      </w:r>
+      <w:r>
+        <w:t xml:space="preserve">ly be used if an image is too large and slowing down the program. It can resize the image like LabScale, though the user can control the rate. The default is set to 0.1. There is no way to undo a </w:t>
+      </w:r>
+      <w:proofErr w:type="spellStart"/>
+      <w:r>
+        <w:t>downsample</w:t>
+      </w:r>
+      <w:proofErr w:type="spellEnd"/>
+      <w:r>
+        <w:t xml:space="preserve">, so the image will have to be imported and edited again if it is </w:t>
+      </w:r>
+      <w:proofErr w:type="spellStart"/>
+      <w:r>
         <w:t>downsampled</w:t>
       </w:r>
       <w:proofErr w:type="spellEnd"/>
       <w:r>
-        <w:t xml:space="preserve"> since it will reduce the pixel perimeter of the objects. If the desired objects are </w:t>
-      </w:r>
-      <w:r>
-        <w:t xml:space="preserve">not receiving boundaries reduce noise-cancelling threshold and check if the object appears in the BW image.  Always use “Undo” to remove the boundary before drawing new ones. </w:t>
+        <w:t xml:space="preserve"> incorrectly. </w:t>
+      </w:r>
+    </w:p>
+    <w:p>
+      <w:r>
+        <w:t xml:space="preserve">The program works by setting a threshold in the image to recognize the background and object as separate and usually 0.8 works. However, some slides can be fainter. Adjust the value next to “See BW Image” to create a more accurate boundary and use </w:t>
+      </w:r>
+      <w:r>
+        <w:t xml:space="preserve">the black/white image </w:t>
+      </w:r>
+      <w:r>
+        <w:t xml:space="preserve">to check the object recognition before proceeding. If the image is fainter than usual, increase the threshold to about 0.83. </w:t>
       </w:r>
     </w:p>
     <w:p>
@@ -787,13 +863,13 @@
           <w:noProof/>
         </w:rPr>
         <w:drawing>
-          <wp:anchor distT="0" distB="0" distL="114300" distR="114300" simplePos="0" relativeHeight="251664384" behindDoc="1" locked="0" layoutInCell="1" allowOverlap="1" wp14:anchorId="7F5928A1" wp14:editId="1A789417">
+          <wp:anchor distT="0" distB="0" distL="114300" distR="114300" simplePos="0" relativeHeight="251664384" behindDoc="1" locked="0" layoutInCell="1" allowOverlap="1" wp14:anchorId="329475D5" wp14:editId="0479392F">
             <wp:simplePos x="0" y="0"/>
             <wp:positionH relativeFrom="column">
-              <wp:posOffset>3267075</wp:posOffset>
+              <wp:posOffset>3105150</wp:posOffset>
             </wp:positionH>
             <wp:positionV relativeFrom="paragraph">
-              <wp:posOffset>12700</wp:posOffset>
+              <wp:posOffset>221615</wp:posOffset>
             </wp:positionV>
             <wp:extent cx="3162300" cy="2133600"/>
             <wp:effectExtent l="0" t="0" r="0" b="0"/>
@@ -851,6 +927,41 @@
         </w:drawing>
       </w:r>
       <w:r>
+        <w:rPr>
+          <w:b/>
+        </w:rPr>
+        <w:t xml:space="preserve"> </w:t>
+      </w:r>
+      <w:r>
+        <w:rPr>
+          <w:b/>
+        </w:rPr>
+        <w:t>DATA ANALYSIS</w:t>
+      </w:r>
+    </w:p>
+    <w:p>
+      <w:r>
+        <w:t>The next portion should not be executed before the previous parts. Generating boundaries and then cropping ruins the scales, though import can be used for a fresh start.</w:t>
+      </w:r>
+    </w:p>
+    <w:p>
+      <w:r>
+        <w:t xml:space="preserve">Click “Boundaries” to draw bounds on objects in the image. The program uses the color value threshold to find objects, but it also picks up small and unnecessary objects on the slide to draw boundaries around.  The 9000 represents a threshold for the size of the objects and it is not something that will be affected by cropping. It should be changed if the object has been </w:t>
+      </w:r>
+      <w:proofErr w:type="spellStart"/>
+      <w:r>
+        <w:t>downsampled</w:t>
+      </w:r>
+      <w:proofErr w:type="spellEnd"/>
+      <w:r>
+        <w:t xml:space="preserve"> since it will reduce the pixel perimeter of the objects. If the desired objects are </w:t>
+      </w:r>
+      <w:r>
+        <w:t xml:space="preserve">not receiving boundaries reduce noise-cancelling threshold and check if the object appears in the BW image.  Always use “Undo” to remove the boundary before drawing new ones. </w:t>
+      </w:r>
+    </w:p>
+    <w:p>
+      <w:r>
         <w:t>Also, “Edit Boundary” can be used to smooth out rough edges on the draw</w:t>
       </w:r>
       <w:r>
@@ -863,16 +974,33 @@
     <w:p>
       <w:r>
         <w:rPr>
+          <w:b/>
+        </w:rPr>
+        <w:t>DATA ANALYSIS – AREA MODE</w:t>
+      </w:r>
+    </w:p>
+    <w:p>
+      <w:r>
+        <w:lastRenderedPageBreak/>
+        <w:t xml:space="preserve">In Area mode, the user can draw a second boundary that does not contain the lesion and use this to figure out the area of the lesion. These two boundaries can also be used to draw a simplified image of the </w:t>
+      </w:r>
+      <w:r>
+        <w:t xml:space="preserve">figure. </w:t>
+      </w:r>
+    </w:p>
+    <w:p>
+      <w:r>
+        <w:rPr>
           <w:noProof/>
         </w:rPr>
         <w:drawing>
-          <wp:anchor distT="0" distB="0" distL="114300" distR="114300" simplePos="0" relativeHeight="251665408" behindDoc="1" locked="0" layoutInCell="1" allowOverlap="1" wp14:anchorId="5CC1C277" wp14:editId="104E2746">
+          <wp:anchor distT="0" distB="0" distL="114300" distR="114300" simplePos="0" relativeHeight="251665408" behindDoc="1" locked="0" layoutInCell="1" allowOverlap="1" wp14:anchorId="0454A63B" wp14:editId="3E79E127">
             <wp:simplePos x="0" y="0"/>
             <wp:positionH relativeFrom="column">
-              <wp:posOffset>4429125</wp:posOffset>
+              <wp:posOffset>4410075</wp:posOffset>
             </wp:positionH>
             <wp:positionV relativeFrom="paragraph">
-              <wp:posOffset>113665</wp:posOffset>
+              <wp:posOffset>-284480</wp:posOffset>
             </wp:positionV>
             <wp:extent cx="1770380" cy="1406525"/>
             <wp:effectExtent l="0" t="0" r="1270" b="3175"/>
@@ -930,18 +1058,10 @@
         </w:drawing>
       </w:r>
       <w:r>
-        <w:rPr>
-          <w:b/>
-        </w:rPr>
-        <w:t>DATA ANALYSIS – AREA MODE</w:t>
-      </w:r>
-    </w:p>
-    <w:p>
-      <w:r>
-        <w:t xml:space="preserve">In Area mode, the user can draw a second boundary that does not contain the lesion and use this to figure out the area of the lesion. These two boundaries can also be used to draw a simplified image of the </w:t>
-      </w:r>
-      <w:r>
-        <w:t xml:space="preserve">figure. </w:t>
+        <w:t xml:space="preserve">Drawing the second boundary is just like “Editing” mode. Select a point on the red boundary, draw around the region of the lesion, and to complete the boundary click on a part of the red boundary. </w:t>
+      </w:r>
+      <w:r>
+        <w:t xml:space="preserve"> As can be seen in the images on the right, completing the boundary creates a new blue boundary on top of the previous red one. </w:t>
       </w:r>
     </w:p>
     <w:p>
@@ -950,13 +1070,13 @@
           <w:noProof/>
         </w:rPr>
         <w:drawing>
-          <wp:anchor distT="0" distB="0" distL="114300" distR="114300" simplePos="0" relativeHeight="251666432" behindDoc="1" locked="0" layoutInCell="1" allowOverlap="1" wp14:anchorId="2C416F90" wp14:editId="6561A7F9">
+          <wp:anchor distT="0" distB="0" distL="114300" distR="114300" simplePos="0" relativeHeight="251666432" behindDoc="1" locked="0" layoutInCell="1" allowOverlap="1" wp14:anchorId="45DC5719" wp14:editId="31063004">
             <wp:simplePos x="0" y="0"/>
             <wp:positionH relativeFrom="column">
-              <wp:posOffset>4474845</wp:posOffset>
+              <wp:posOffset>4455795</wp:posOffset>
             </wp:positionH>
             <wp:positionV relativeFrom="paragraph">
-              <wp:posOffset>647065</wp:posOffset>
+              <wp:posOffset>154940</wp:posOffset>
             </wp:positionV>
             <wp:extent cx="1724660" cy="1390650"/>
             <wp:effectExtent l="0" t="0" r="8890" b="0"/>
@@ -1014,19 +1134,7 @@
         </w:drawing>
       </w:r>
       <w:r>
-        <w:t xml:space="preserve">Drawing the second boundary is just like “Editing” mode. Select a point on the red boundary, draw around the region of the lesion, and to complete the boundary click on a part of the red boundary. </w:t>
-      </w:r>
-      <w:r>
-        <w:t xml:space="preserve"> As can be seen in the images on the right, completing the boundary creates a new blue boundary on top of the previous red one. </w:t>
-      </w:r>
-    </w:p>
-    <w:p>
-      <w:r>
-        <w:t xml:space="preserve">If the drawing is not correct, the “Undo Edited Draw” button can be clicked to remove the new boundary. “Undo Line Segment” and “Clear Line” can be used before the second boundary click to make changes during the middle </w:t>
-      </w:r>
-      <w:r>
-        <w:lastRenderedPageBreak/>
-        <w:t xml:space="preserve">of drawing. “Undo Line Segment” will need to be clicked once more after all the line segments are gone to remove the original boundary click. </w:t>
+        <w:t xml:space="preserve">If the drawing is not correct, the “Undo Edited Draw” button can be clicked to remove the new boundary. “Undo Line Segment” and “Clear Line” can be used before the second boundary click to make changes during the middle of drawing. “Undo Line Segment” will need to be clicked once more after all the line segments are gone to remove the original boundary click. </w:t>
       </w:r>
     </w:p>
     <w:p>
@@ -1054,7 +1162,7 @@
               <wp:posOffset>4086225</wp:posOffset>
             </wp:positionH>
             <wp:positionV relativeFrom="paragraph">
-              <wp:posOffset>17145</wp:posOffset>
+              <wp:posOffset>112395</wp:posOffset>
             </wp:positionV>
             <wp:extent cx="2095500" cy="1647825"/>
             <wp:effectExtent l="0" t="0" r="0" b="9525"/>
@@ -1222,17 +1330,33 @@
     </w:p>
     <w:p>
       <w:r>
+        <w:t xml:space="preserve">Finally, the lesion is drawn. The program allows for two levels of lesions “normal” and “certain.” “Normal” is used either when the user is sure about all lesion lines or when they are uncertain and want </w:t>
+      </w:r>
+      <w:r>
+        <w:lastRenderedPageBreak/>
+        <w:t xml:space="preserve">to draw the longest possible length of lesion space.” Certain” is used when </w:t>
+      </w:r>
+      <w:r>
+        <w:t xml:space="preserve">there is a smaller lesion space that the user knows is the lesion and wants to emphasize that in a plot. If there is no “certain” mode line drawn, then the “normal” mode line will show characteristics of a “certain” mode line in the plot. </w:t>
+      </w:r>
+      <w:r>
+        <w:t xml:space="preserve"> In the above image, the “normal” line is blue and the “certain” line is green.</w:t>
+      </w:r>
+      <w:r>
+        <w:t xml:space="preserve"> You must select a </w:t>
+      </w:r>
+      <w:r>
         <w:rPr>
           <w:noProof/>
         </w:rPr>
         <w:drawing>
-          <wp:anchor distT="0" distB="0" distL="114300" distR="114300" simplePos="0" relativeHeight="251669504" behindDoc="1" locked="0" layoutInCell="1" allowOverlap="1" wp14:anchorId="7497094C" wp14:editId="614C8F42">
+          <wp:anchor distT="0" distB="0" distL="114300" distR="114300" simplePos="0" relativeHeight="251669504" behindDoc="1" locked="0" layoutInCell="1" allowOverlap="1" wp14:anchorId="03D858EE" wp14:editId="1DD857E3">
             <wp:simplePos x="0" y="0"/>
             <wp:positionH relativeFrom="column">
-              <wp:posOffset>3562350</wp:posOffset>
+              <wp:posOffset>3429000</wp:posOffset>
             </wp:positionH>
             <wp:positionV relativeFrom="paragraph">
-              <wp:posOffset>832485</wp:posOffset>
+              <wp:posOffset>-197485</wp:posOffset>
             </wp:positionV>
             <wp:extent cx="2839085" cy="2167255"/>
             <wp:effectExtent l="0" t="0" r="0" b="4445"/>
@@ -1290,16 +1414,7 @@
         </w:drawing>
       </w:r>
       <w:r>
-        <w:t xml:space="preserve">Finally, the lesion is drawn. The program allows for two levels of lesions “normal” and “certain.” “Normal” is used either when the user is sure about all lesion lines or when they are uncertain and want to draw the longest possible length of lesion space.” Certain” is used when </w:t>
-      </w:r>
-      <w:r>
-        <w:t xml:space="preserve">there is a smaller lesion space that the user knows is the lesion and wants to emphasize that in a plot. If there is no “certain” mode line drawn, then the “normal” mode line will show characteristics of a “certain” mode line in the plot. </w:t>
-      </w:r>
-      <w:r>
-        <w:t xml:space="preserve"> In the above image, the “normal” line is blue and the “certain” line is green.</w:t>
-      </w:r>
-      <w:r>
-        <w:t xml:space="preserve"> You must select a point as </w:t>
+        <w:t xml:space="preserve">point as </w:t>
       </w:r>
       <w:proofErr w:type="spellStart"/>
       <w:r>
@@ -1341,102 +1456,99 @@
     </w:p>
     <w:p>
       <w:r>
-        <w:t xml:space="preserve">The result of measurements in Length mode will be similar to the image on the right. The dark blue represents empty space and there is so much because this particular plot is off-set from zero. The light blue represents potions of the </w:t>
-      </w:r>
+        <w:t xml:space="preserve">The result of measurements in Length mode will be similar to the image on the right. The dark blue represents empty space and there is so much because this particular plot is off-set from zero. The light blue represents potions of the brain that are not </w:t>
+      </w:r>
+      <w:proofErr w:type="spellStart"/>
+      <w:r>
+        <w:t>lesioned</w:t>
+      </w:r>
+      <w:proofErr w:type="spellEnd"/>
+      <w:r>
+        <w:t xml:space="preserve"> while the yellow represents uncertain lesion space. The red is certain lesion space. If “certain” mode was not used, then the “normal” mode plot points would be the same red. </w:t>
+      </w:r>
+    </w:p>
+    <w:p>
+      <w:pPr>
+        <w:rPr>
+          <w:b/>
+        </w:rPr>
+      </w:pPr>
+      <w:r>
+        <w:rPr>
+          <w:b/>
+        </w:rPr>
+        <w:t>APPENDING AND SAVING</w:t>
+      </w:r>
+    </w:p>
+    <w:p>
+      <w:r>
+        <w:t>After analyzing each slice, use “Append” to hold that information for saving later. “Append” will not save the information in a file, but it will hold on to the information for saving later. Also, it will import the next image and increment the row number as well. If incorrect information was appended, then that information can be overwritten by the correct information through the use of “Append.”</w:t>
+      </w:r>
+    </w:p>
+    <w:p>
+      <w:r>
+        <w:t>“Save &amp; Show”</w:t>
+      </w:r>
+      <w:r>
+        <w:t xml:space="preserve"> will save the information in the “Output Filename.” By default this is “default,” so saving without updating the filename will cause it to save in “</w:t>
+      </w:r>
+      <w:proofErr w:type="spellStart"/>
+      <w:r>
+        <w:t>default.mat</w:t>
+      </w:r>
+      <w:proofErr w:type="spellEnd"/>
+      <w:r>
+        <w:t xml:space="preserve">.” However, if a file is imported, then the output file will be renamed to that filename. After saving, the program will return the data in its processed form, </w:t>
+      </w:r>
+      <w:r>
+        <w:t>which i</w:t>
+      </w:r>
+      <w:r>
+        <w:t>s a color or cartoon plot depending on the mode.</w:t>
+      </w:r>
+    </w:p>
+    <w:p>
+      <w:r>
+        <w:t xml:space="preserve">The row numbers are changed by the arrow buttons at the bottom of the GUI. The arrow buttons that control the file selection also change the row numbers, but the row number buttons do not change the file selection. This allows for easy movement between rows and images together while also allowing the user to start a certain image in a latter row. For example, in the color map above the first image imported was “France 26” and to make space for input of information from France 7 – 25 later, the first 25 rows were left empty. </w:t>
+      </w:r>
+    </w:p>
+    <w:p>
+      <w:pPr>
+        <w:rPr>
+          <w:b/>
+        </w:rPr>
+      </w:pPr>
+      <w:r>
+        <w:rPr>
+          <w:b/>
+        </w:rPr>
+        <w:t>VIEWING PLOTS</w:t>
+      </w:r>
+    </w:p>
+    <w:p>
+      <w:r>
+        <w:t xml:space="preserve">For the files made by length mode, load the “processed” data and call the command </w:t>
+      </w:r>
+      <w:proofErr w:type="spellStart"/>
+      <w:r>
+        <w:t>imagesc</w:t>
+      </w:r>
+      <w:proofErr w:type="spellEnd"/>
+      <w:r>
+        <w:t xml:space="preserve"> on the variable holding the data. The </w:t>
+      </w:r>
+      <w:proofErr w:type="spellStart"/>
+      <w:r>
+        <w:t>colorplot</w:t>
+      </w:r>
+      <w:proofErr w:type="spellEnd"/>
+      <w:r>
+        <w:t xml:space="preserve"> data is the raw numbers of the measurement but they have not been organized in a way to create the correct plot. They are saved in case the user wants to load in the file and make edits later on.</w:t>
+      </w:r>
+    </w:p>
+    <w:p>
       <w:r>
         <w:lastRenderedPageBreak/>
-        <w:t xml:space="preserve">brain that are not </w:t>
-      </w:r>
-      <w:proofErr w:type="spellStart"/>
-      <w:r>
-        <w:t>lesioned</w:t>
-      </w:r>
-      <w:proofErr w:type="spellEnd"/>
-      <w:r>
-        <w:t xml:space="preserve"> while the yellow represents uncertain lesion space. The red is certain lesion space. If “certain” mode was not used, then the “normal” mode plot points would be the same red. </w:t>
-      </w:r>
-    </w:p>
-    <w:p>
-      <w:pPr>
-        <w:rPr>
-          <w:b/>
-        </w:rPr>
-      </w:pPr>
-      <w:r>
-        <w:rPr>
-          <w:b/>
-        </w:rPr>
-        <w:t>APPENDING AND SAVING</w:t>
-      </w:r>
-    </w:p>
-    <w:p>
-      <w:r>
-        <w:t>After analyzing each slice, use “Append” to hold that information for saving later. “Append” will not save the information in a file, but it will hold on to the information for saving later. Also, it will import the next image and increment the row number as well. If incorrect information was appended, then that information can be overwritten by the correct information through the use of “Append.”</w:t>
-      </w:r>
-    </w:p>
-    <w:p>
-      <w:r>
-        <w:t>“Save &amp; Show”</w:t>
-      </w:r>
-      <w:r>
-        <w:t xml:space="preserve"> will save the information in the “Output Filename.” By default this is “default,” so saving without updating the filename will cause it to save in “</w:t>
-      </w:r>
-      <w:proofErr w:type="spellStart"/>
-      <w:r>
-        <w:t>default.mat</w:t>
-      </w:r>
-      <w:proofErr w:type="spellEnd"/>
-      <w:r>
-        <w:t xml:space="preserve">.” However, if a file is imported, then the output file will be renamed to that filename. After saving, the program will return the data in its processed form, </w:t>
-      </w:r>
-      <w:r>
-        <w:t>which i</w:t>
-      </w:r>
-      <w:r>
-        <w:t>s a color or cartoon plot depending on the mode.</w:t>
-      </w:r>
-    </w:p>
-    <w:p>
-      <w:r>
-        <w:t xml:space="preserve">The row numbers are changed by the arrow buttons at the bottom of the GUI. The arrow buttons that control the file selection also change the row numbers, but the row number buttons do not change the file selection. This allows for easy movement between rows and images together while also allowing the user to start a certain image in a latter row. For example, in the color map above the first image imported was “France 26” and to make space for input of information from France 7 – 25 later, the first 25 rows were left empty. </w:t>
-      </w:r>
-    </w:p>
-    <w:p>
-      <w:pPr>
-        <w:rPr>
-          <w:b/>
-        </w:rPr>
-      </w:pPr>
-      <w:r>
-        <w:rPr>
-          <w:b/>
-        </w:rPr>
-        <w:t>VIEWING PLOTS</w:t>
-      </w:r>
-    </w:p>
-    <w:p>
-      <w:r>
-        <w:t xml:space="preserve">For the files made by length mode, load the “processed” data and call the command </w:t>
-      </w:r>
-      <w:proofErr w:type="spellStart"/>
-      <w:r>
-        <w:t>imagesc</w:t>
-      </w:r>
-      <w:proofErr w:type="spellEnd"/>
-      <w:r>
-        <w:t xml:space="preserve"> on the variable holding the data. The </w:t>
-      </w:r>
-      <w:proofErr w:type="spellStart"/>
-      <w:r>
-        <w:t>colorplot</w:t>
-      </w:r>
-      <w:proofErr w:type="spellEnd"/>
-      <w:r>
-        <w:t xml:space="preserve"> data is the raw numbers of the measurement but they have not been organized in a way to create the correct plot. They are saved in case the user wants to load in the file and make edits later on.</w:t>
-      </w:r>
-    </w:p>
-    <w:p>
-      <w:r>
         <w:t xml:space="preserve">Area mode generates a file which contains data that can be plotted by the </w:t>
       </w:r>
       <w:proofErr w:type="spellStart"/>

</xml_diff>